<commit_message>
Added "Army", "Combat Unit", and "Member" terms to the Glossary.
</commit_message>
<xml_diff>
--- a/Documentation/Game Rules.docx
+++ b/Documentation/Game Rules.docx
@@ -831,7 +831,7 @@
               <w:rPr>
                 <w:rStyle w:val="IndexLink"/>
               </w:rPr>
-              <w:t>Gameplay Rules</w:t>
+              <w:t>Game Play Rules</w:t>
               <w:tab/>
               <w:t>3</w:t>
             </w:r>
@@ -844,7 +844,7 @@
             <w:jc w:val="left"/>
             <w:rPr/>
           </w:pPr>
-          <w:hyperlink w:anchor="__RefHeading___Toc110_1230797473">
+          <w:hyperlink w:anchor="__RefHeading___Toc436_1230797473">
             <w:r>
               <w:rPr>
                 <w:rStyle w:val="IndexLink"/>
@@ -1678,7 +1678,60 @@
       </w:pPr>
       <w:r>
         <w:rPr/>
-        <w:t>1.0 | An Army is comprised of one or more Combat Units.</w:t>
+        <w:t xml:space="preserve">1.0 | An </w:t>
+      </w:r>
+      <w:r>
+        <w:fldChar w:fldCharType="begin"/>
+      </w:r>
+      <w:r>
+        <w:rPr/>
+        <w:instrText xml:space="preserve"> XE "Army" </w:instrText>
+      </w:r>
+      <w:r>
+        <w:rPr/>
+        <w:fldChar w:fldCharType="separate"/>
+      </w:r>
+      <w:r>
+        <w:fldChar w:fldCharType="begin"/>
+      </w:r>
+      <w:r>
+        <w:rPr/>
+        <w:instrText xml:space="preserve"> XE "Army" \f "Glossary" </w:instrText>
+      </w:r>
+      <w:r>
+        <w:rPr/>
+        <w:fldChar w:fldCharType="separate"/>
+      </w:r>
+      <w:r>
+        <w:fldChar w:fldCharType="begin"/>
+      </w:r>
+      <w:r>
+        <w:rPr/>
+        <w:instrText xml:space="preserve"> XE "Army" </w:instrText>
+      </w:r>
+      <w:r>
+        <w:rPr/>
+        <w:fldChar w:fldCharType="separate"/>
+      </w:r>
+      <w:r>
+        <w:rPr/>
+        <w:t>Army</w:t>
+      </w:r>
+      <w:r>
+        <w:rPr/>
+        <w:fldChar w:fldCharType="end"/>
+      </w:r>
+      <w:r>
+        <w:rPr/>
+        <w:fldChar w:fldCharType="end"/>
+      </w:r>
+      <w:r>
+        <w:rPr/>
+        <w:fldChar w:fldCharType="end"/>
+      </w:r>
+      <w:r>
+        <w:rPr/>
+        <w:t xml:space="preserve"> is comprised of one or more Combat Units.</w:t>
       </w:r>
     </w:p>
     <w:p>
@@ -1766,13 +1819,37 @@
           <w:u w:val="single"/>
         </w:rPr>
       </w:pPr>
-      <w:bookmarkStart w:id="2" w:name="__RefHeading___Toc110_1230797473"/>
+      <w:bookmarkStart w:id="2" w:name="__RefHeading___Toc436_1230797473"/>
       <w:bookmarkEnd w:id="2"/>
       <w:r>
         <w:rPr>
           <w:u w:val="single"/>
         </w:rPr>
         <w:t>Glossary</w:t>
+      </w:r>
+    </w:p>
+    <w:p>
+      <w:pPr>
+        <w:pStyle w:val="TextBody"/>
+        <w:bidi w:val="0"/>
+        <w:jc w:val="left"/>
+        <w:rPr>
+          <w:u w:val="none"/>
+        </w:rPr>
+      </w:pPr>
+      <w:r>
+        <w:rPr>
+          <w:b/>
+          <w:bCs/>
+          <w:u w:val="none"/>
+        </w:rPr>
+        <w:t>Army</w:t>
+      </w:r>
+      <w:r>
+        <w:rPr>
+          <w:u w:val="none"/>
+        </w:rPr>
+        <w:t xml:space="preserve"> | An Army is a team comprised of one or more Combat Units.</w:t>
       </w:r>
     </w:p>
     <w:p>
@@ -1784,13 +1861,24 @@
           <w:b/>
           <w:b/>
           <w:bCs/>
+          <w:u w:val="none"/>
         </w:rPr>
       </w:pPr>
       <w:r>
         <w:rPr>
           <w:b/>
           <w:bCs/>
-        </w:rPr>
+          <w:u w:val="none"/>
+        </w:rPr>
+        <w:t>Combat Unit</w:t>
+      </w:r>
+      <w:r>
+        <w:rPr>
+          <w:b w:val="false"/>
+          <w:bCs w:val="false"/>
+          <w:u w:val="none"/>
+        </w:rPr>
+        <w:t xml:space="preserve"> | A Combat Unit is comprised of one or more Members. A Combat Unit has a set of stats and a cost in Combat Points. A Combat Unit may have one or more Effects, Abilities, and/or Maneuvers.</w:t>
       </w:r>
     </w:p>
     <w:p>
@@ -1799,10 +1887,28 @@
         <w:bidi w:val="0"/>
         <w:spacing w:before="0" w:after="140"/>
         <w:jc w:val="left"/>
-        <w:rPr/>
-      </w:pPr>
-      <w:r>
-        <w:rPr/>
+        <w:rPr>
+          <w:b/>
+          <w:b/>
+          <w:bCs/>
+          <w:u w:val="none"/>
+        </w:rPr>
+      </w:pPr>
+      <w:r>
+        <w:rPr>
+          <w:b/>
+          <w:bCs/>
+          <w:u w:val="none"/>
+        </w:rPr>
+        <w:t>Member</w:t>
+      </w:r>
+      <w:r>
+        <w:rPr>
+          <w:b w:val="false"/>
+          <w:bCs w:val="false"/>
+          <w:u w:val="none"/>
+        </w:rPr>
+        <w:t xml:space="preserve"> | One or more combat characters that make up a Combat Unit.</w:t>
       </w:r>
     </w:p>
     <w:sectPr>
@@ -2060,6 +2166,41 @@
     <w:rPr>
       <w:rFonts w:ascii="OpenSymbol" w:hAnsi="OpenSymbol" w:eastAsia="OpenSymbol" w:cs="OpenSymbol"/>
     </w:rPr>
+  </w:style>
+  <w:style w:type="character" w:styleId="FootnoteCharacters">
+    <w:name w:val="Footnote Characters"/>
+    <w:qFormat/>
+    <w:rPr/>
+  </w:style>
+  <w:style w:type="character" w:styleId="FootnoteAnchor">
+    <w:name w:val="Footnote Reference"/>
+    <w:rPr>
+      <w:vertAlign w:val="superscript"/>
+    </w:rPr>
+  </w:style>
+  <w:style w:type="character" w:styleId="EndnoteCharacters">
+    <w:name w:val="Endnote Characters"/>
+    <w:qFormat/>
+    <w:rPr/>
+  </w:style>
+  <w:style w:type="character" w:styleId="EndnoteAnchor">
+    <w:name w:val="Endnote Reference"/>
+    <w:rPr>
+      <w:vertAlign w:val="superscript"/>
+    </w:rPr>
+  </w:style>
+  <w:style w:type="character" w:styleId="MainIndexEntry">
+    <w:name w:val="Main Index Entry"/>
+    <w:qFormat/>
+    <w:rPr>
+      <w:b/>
+      <w:bCs/>
+    </w:rPr>
+  </w:style>
+  <w:style w:type="character" w:styleId="Definition">
+    <w:name w:val="Definition"/>
+    <w:qFormat/>
+    <w:rPr/>
   </w:style>
   <w:style w:type="paragraph" w:styleId="Heading">
     <w:name w:val="Heading"/>
@@ -2182,5 +2323,13 @@
     </w:pPr>
     <w:rPr/>
   </w:style>
+  <w:style w:type="paragraph" w:styleId="Index1">
+    <w:name w:val="Index 1"/>
+    <w:basedOn w:val="Index"/>
+    <w:pPr>
+      <w:ind w:left="0" w:hanging="0"/>
+    </w:pPr>
+    <w:rPr/>
+  </w:style>
 </w:styles>
 </file>
</xml_diff>